<commit_message>
Add zero all ch done
</commit_message>
<xml_diff>
--- a/books/zero/09 Zero Final Victory.docx
+++ b/books/zero/09 Zero Final Victory.docx
@@ -1142,7 +1142,310 @@
           <w:sz w:val="24"/>
           <w:szCs w:val="24"/>
         </w:rPr>
-        <w:t xml:space="preserve">পদার্থবিদ্যার সব ধাঁধাঁর জন্য দায়ী শূন্য। ব্ল্যাকহোলের অসীম ঘনত্বে আছে শূন্য দিয়ে বিভাজন। শূন্যতা থেকে বিগ ব্যাংয়ের মাধ্যমে সৃষ্টিতেও আছে শূন্য দিয়ে ভাগ। শূন্য দিয়ে ভাগ আছে ভ্যাকুয়ামের অসীম শক্তিতে। তবুও শূন্য দিয়ে ভাগ করলে গণিতের কাঠামো ধ্বংস হয়ে যায়। ভেঙে চুরমার হয় যুক্তির পাটাতন। বিজ্ঞানের ভিত্তিই ধ্বংস হয়ে যাওয়ার যোগাড়।    </w:t>
+        <w:t xml:space="preserve">পদার্থবিদ্যার সব ধাঁধাঁর জন্য দায়ী শূন্য। ব্ল্যাকহোলের অসীম ঘনত্বে আছে শূন্য দিয়ে বিভাজন। শূন্যতা থেকে বিগ ব্যাংয়ের মাধ্যমে সৃষ্টিতেও আছে শূন্য দিয়ে ভাগ। শূন্য দিয়ে ভাগ আছে ভ্যাকুয়ামের অসীম শক্তিতে। তবুও শূন্য দিয়ে ভাগ করলে গণিতের কাঠামো ধ্বংস হয়ে যায়। ভেঙে চুরমার হয় যুক্তির পাটাতন। বিজ্ঞানের ভিত্তিই ধ্বংস হয়ে যাওয়ার যোগাড়। </w:t>
+      </w:r>
+    </w:p>
+    <w:p>
+      <w:pPr>
+        <w:pStyle w:val="Normal"/>
+        <w:widowControl/>
+        <w:bidi w:val="0"/>
+        <w:ind w:hanging="0" w:start="0" w:end="0"/>
+        <w:jc w:val="start"/>
+        <w:rPr>
+          <w:rFonts w:ascii="SolaimanLipi" w:hAnsi="SolaimanLipi" w:cs="SolaimanLipi"/>
+          <w:sz w:val="24"/>
+          <w:szCs w:val="24"/>
+        </w:rPr>
+      </w:pPr>
+      <w:r>
+        <w:rPr/>
+      </w:r>
+    </w:p>
+    <w:p>
+      <w:pPr>
+        <w:pStyle w:val="Normal"/>
+        <w:widowControl/>
+        <w:bidi w:val="0"/>
+        <w:ind w:hanging="0" w:start="0" w:end="0"/>
+        <w:jc w:val="start"/>
+        <w:rPr/>
+      </w:pPr>
+      <w:r>
+        <w:rPr>
+          <w:rFonts w:ascii="SolaimanLipi" w:hAnsi="SolaimanLipi" w:cs="SolaimanLipi"/>
+          <w:sz w:val="24"/>
+          <w:sz w:val="24"/>
+          <w:szCs w:val="24"/>
+        </w:rPr>
+        <w:t xml:space="preserve">পিথাগোরাসের যুগে রাজত্ব করত বিশুদ্ধ যুক্তি। তখনও শূন্যের জন্ম হয়নি। মহাবিশ্ব ছিল সুশৃঙ্খল ও অনুমানযোগ্য। এর ভিত্তি ছিল মূলদ সংখ্যা। জেনোর গোলমেলে প্যারাডক্সগুলোকে ব্যাখ্যা দেওয়ার জন্য অসীম ও শূন্যকে সংখ্যার জগত থেকে বাদ দেওয়া হয়। </w:t>
+      </w:r>
+    </w:p>
+    <w:p>
+      <w:pPr>
+        <w:pStyle w:val="Normal"/>
+        <w:widowControl/>
+        <w:bidi w:val="0"/>
+        <w:ind w:hanging="0" w:start="0" w:end="0"/>
+        <w:jc w:val="start"/>
+        <w:rPr>
+          <w:rFonts w:ascii="SolaimanLipi" w:hAnsi="SolaimanLipi" w:cs="SolaimanLipi"/>
+          <w:sz w:val="24"/>
+          <w:szCs w:val="24"/>
+        </w:rPr>
+      </w:pPr>
+      <w:r>
+        <w:rPr/>
+      </w:r>
+    </w:p>
+    <w:p>
+      <w:pPr>
+        <w:pStyle w:val="Normal"/>
+        <w:widowControl/>
+        <w:bidi w:val="0"/>
+        <w:ind w:hanging="0" w:start="0" w:end="0"/>
+        <w:jc w:val="start"/>
+        <w:rPr/>
+      </w:pPr>
+      <w:r>
+        <w:rPr>
+          <w:rFonts w:ascii="SolaimanLipi" w:hAnsi="SolaimanLipi" w:cs="SolaimanLipi"/>
+          <w:sz w:val="24"/>
+          <w:sz w:val="24"/>
+          <w:szCs w:val="24"/>
+        </w:rPr>
+        <w:t xml:space="preserve">এরপর এল বৈজ্ঞানিক বিপ্লব। বাস্তব অভিজ্ঞতার কাছে হার মানল বিশুদ্ধ যুক্তি। দর্শনের স্থান দখল করল পর্যবেক্ষণ। মহাবিশ্বের সূত্র ব্যাখ্যা করতে গিয়ে নিউটনকে উপেক্ষা করতে হয়েছে তাঁর ক্যালকুলাসের কুযুক্তি। যে কুযুক্তির জন্ম দিয়েছিল শূন্য দিয়ে বিভাজন। </w:t>
+      </w:r>
+    </w:p>
+    <w:p>
+      <w:pPr>
+        <w:pStyle w:val="Normal"/>
+        <w:widowControl/>
+        <w:bidi w:val="0"/>
+        <w:ind w:hanging="0" w:start="0" w:end="0"/>
+        <w:jc w:val="start"/>
+        <w:rPr>
+          <w:rFonts w:ascii="SolaimanLipi" w:hAnsi="SolaimanLipi" w:cs="SolaimanLipi"/>
+          <w:sz w:val="24"/>
+          <w:szCs w:val="24"/>
+        </w:rPr>
+      </w:pPr>
+      <w:r>
+        <w:rPr/>
+      </w:r>
+    </w:p>
+    <w:p>
+      <w:pPr>
+        <w:pStyle w:val="Normal"/>
+        <w:widowControl/>
+        <w:bidi w:val="0"/>
+        <w:ind w:hanging="0" w:start="0" w:end="0"/>
+        <w:jc w:val="start"/>
+        <w:rPr/>
+      </w:pPr>
+      <w:r>
+        <w:rPr>
+          <w:rFonts w:ascii="SolaimanLipi" w:hAnsi="SolaimanLipi" w:cs="SolaimanLipi"/>
+          <w:sz w:val="24"/>
+          <w:sz w:val="24"/>
+          <w:szCs w:val="24"/>
+        </w:rPr>
+        <w:t xml:space="preserve">ক্যালকুলাসের শূন্যের ভাগ তো গণিতবিদ ও পদার্থবিদরা সমাধান করলেন। পুনরায় একে যুক্তির ভিত্তির ওপর দাঁড় করালেন। কিন্তু শূন্য ফিরে এল কোয়ান্টাম গতিবিদ্যা ও সার্বিক আপেক্ষিকতার সমীকরণে। আবারও বিজ্ঞানকে কলুষিত করল অসীম দিয়ে। মহাবিশ্বের শূন্যে যুক্তি হার মানে। ভেঙে পড়ে কোয়ান্টাম গতিবিদ্যা ও সার্বিক আপেক্ষিকতা। এটা সমাধান করতে গিয়ে বিজ্ঞানীরা আবারও শূন্যকে নির্বাসনে পাঠানোর অভিযানে নামেন। মহাবিশ্বের সূত্রগুলোকে জোড়া দিতে চাইলেন। </w:t>
+      </w:r>
+    </w:p>
+    <w:p>
+      <w:pPr>
+        <w:pStyle w:val="Normal"/>
+        <w:widowControl/>
+        <w:bidi w:val="0"/>
+        <w:ind w:hanging="0" w:start="0" w:end="0"/>
+        <w:jc w:val="start"/>
+        <w:rPr>
+          <w:rFonts w:ascii="SolaimanLipi" w:hAnsi="SolaimanLipi" w:cs="SolaimanLipi"/>
+          <w:sz w:val="24"/>
+          <w:szCs w:val="24"/>
+        </w:rPr>
+      </w:pPr>
+      <w:r>
+        <w:rPr/>
+      </w:r>
+    </w:p>
+    <w:p>
+      <w:pPr>
+        <w:pStyle w:val="Normal"/>
+        <w:widowControl/>
+        <w:bidi w:val="0"/>
+        <w:ind w:hanging="0" w:start="0" w:end="0"/>
+        <w:jc w:val="start"/>
+        <w:rPr/>
+      </w:pPr>
+      <w:r>
+        <w:rPr>
+          <w:rFonts w:ascii="SolaimanLipi" w:hAnsi="SolaimanLipi" w:cs="SolaimanLipi"/>
+          <w:sz w:val="24"/>
+          <w:sz w:val="24"/>
+          <w:szCs w:val="24"/>
+        </w:rPr>
+        <w:t>বিজ্ঞানীরা এ কাজে সফল হলে বুঝতে পারবেন মহাবিশ্বের সূত্রগুলো। স্থান</w:t>
+      </w:r>
+      <w:r>
+        <w:rPr>
+          <w:rFonts w:cs="SolaimanLipi" w:ascii="SolaimanLipi" w:hAnsi="SolaimanLipi"/>
+          <w:sz w:val="24"/>
+          <w:szCs w:val="24"/>
+        </w:rPr>
+        <w:t>-</w:t>
+      </w:r>
+      <w:r>
+        <w:rPr>
+          <w:rFonts w:ascii="SolaimanLipi" w:hAnsi="SolaimanLipi" w:cs="SolaimanLipi"/>
+          <w:sz w:val="24"/>
+          <w:sz w:val="24"/>
+          <w:szCs w:val="24"/>
+        </w:rPr>
+        <w:t>কালের প্রান্তসীমা পর্যন্ত সবকিছুর নিয়ন্ত্রক সূত্রগুলো তখন জানব আমরা। জানব মহাবিশ্বের সূচনা ও সমাপ্তির গল্প। জানব</w:t>
+      </w:r>
+      <w:r>
+        <w:rPr>
+          <w:rFonts w:cs="SolaimanLipi" w:ascii="SolaimanLipi" w:hAnsi="SolaimanLipi"/>
+          <w:sz w:val="24"/>
+          <w:szCs w:val="24"/>
+        </w:rPr>
+        <w:t xml:space="preserve">, </w:t>
+      </w:r>
+      <w:r>
+        <w:rPr>
+          <w:rFonts w:ascii="SolaimanLipi" w:hAnsi="SolaimanLipi" w:cs="SolaimanLipi"/>
+          <w:sz w:val="24"/>
+          <w:sz w:val="24"/>
+          <w:szCs w:val="24"/>
+        </w:rPr>
+        <w:t xml:space="preserve">কোন পরিস্থিতিতে জন্ম হয়েছিল মহাবিশ্বের। আমরা জানব ঈশ্বরের মন। তবে এবার আর শূন্যকে হারানো এত সহজ নাও হতে পারে। </w:t>
+      </w:r>
+    </w:p>
+    <w:p>
+      <w:pPr>
+        <w:pStyle w:val="Normal"/>
+        <w:widowControl/>
+        <w:bidi w:val="0"/>
+        <w:ind w:hanging="0" w:start="0" w:end="0"/>
+        <w:jc w:val="start"/>
+        <w:rPr>
+          <w:rFonts w:ascii="SolaimanLipi" w:hAnsi="SolaimanLipi" w:cs="SolaimanLipi"/>
+          <w:sz w:val="24"/>
+          <w:szCs w:val="24"/>
+        </w:rPr>
+      </w:pPr>
+      <w:r>
+        <w:rPr/>
+      </w:r>
+    </w:p>
+    <w:p>
+      <w:pPr>
+        <w:pStyle w:val="Normal"/>
+        <w:widowControl/>
+        <w:bidi w:val="0"/>
+        <w:ind w:hanging="0" w:start="0" w:end="0"/>
+        <w:jc w:val="start"/>
+        <w:rPr/>
+      </w:pPr>
+      <w:r>
+        <w:rPr>
+          <w:rFonts w:ascii="SolaimanLipi" w:hAnsi="SolaimanLipi" w:cs="SolaimanLipi"/>
+          <w:sz w:val="24"/>
+          <w:sz w:val="24"/>
+          <w:szCs w:val="24"/>
+        </w:rPr>
+        <w:t xml:space="preserve">কোয়ান্টাম গতিবিদ্যা ও সার্বিক আপেক্ষিকতাকে জোড়া দেওয়ার বেশ কিছু তত্ত্ব আছে। এগুলো ব্ল্যাকহোলের কেন্দ্র ও বিগ ব্যাংয়ের সিংগুলারিটির ব্যাখ্যা দেয়। তবে এ তত্ত্বগুলো বাস্তব পরীক্ষাযোগ্যতা থেকে যোজন যোজন দূরে আছে। এদের কোনটা ঠিক আর কোনটা ভুল তা জানা সম্ভব নাও হতে পারে। স্ট্রিং তত্ত্ব ও কসমোলজিস্টদের বক্তব্য হয়ত গাণিতিকভাবে নির্ভুল। আবার একইসাথে হতে পারে পিথাগোরাসের দর্শনের মতো মূল্যহীন। গাণিতিকভাবে এগুলো দেখতে সুন্দর ও সুসঙ্গত হতে পারে। সুন্দরভাবে ব্যাখ্যাও করতে পারে মাহবিশ্বের বৈশিষ্ট্যকে। তারপরেও হতে পারে পুরোদস্তুর ভুল। </w:t>
+      </w:r>
+    </w:p>
+    <w:p>
+      <w:pPr>
+        <w:pStyle w:val="Normal"/>
+        <w:widowControl/>
+        <w:bidi w:val="0"/>
+        <w:ind w:hanging="0" w:start="0" w:end="0"/>
+        <w:jc w:val="start"/>
+        <w:rPr>
+          <w:rFonts w:ascii="SolaimanLipi" w:hAnsi="SolaimanLipi" w:cs="SolaimanLipi"/>
+          <w:sz w:val="24"/>
+          <w:szCs w:val="24"/>
+        </w:rPr>
+      </w:pPr>
+      <w:r>
+        <w:rPr/>
+      </w:r>
+    </w:p>
+    <w:p>
+      <w:pPr>
+        <w:pStyle w:val="Normal"/>
+        <w:widowControl/>
+        <w:bidi w:val="0"/>
+        <w:ind w:hanging="0" w:start="0" w:end="0"/>
+        <w:jc w:val="start"/>
+        <w:rPr/>
+      </w:pPr>
+      <w:r>
+        <w:rPr>
+          <w:rFonts w:ascii="SolaimanLipi" w:hAnsi="SolaimanLipi" w:cs="SolaimanLipi"/>
+          <w:sz w:val="24"/>
+          <w:sz w:val="24"/>
+          <w:szCs w:val="24"/>
+        </w:rPr>
+        <w:t>বিজ্ঞানীরা শুধু জানেন</w:t>
+      </w:r>
+      <w:r>
+        <w:rPr>
+          <w:rFonts w:cs="SolaimanLipi" w:ascii="SolaimanLipi" w:hAnsi="SolaimanLipi"/>
+          <w:sz w:val="24"/>
+          <w:szCs w:val="24"/>
+        </w:rPr>
+        <w:t xml:space="preserve">, </w:t>
+      </w:r>
+      <w:r>
+        <w:rPr>
+          <w:rFonts w:ascii="SolaimanLipi" w:hAnsi="SolaimanLipi" w:cs="SolaimanLipi"/>
+          <w:sz w:val="24"/>
+          <w:sz w:val="24"/>
+          <w:szCs w:val="24"/>
+        </w:rPr>
+        <w:t xml:space="preserve">মহাবিশ্ব এসেছে শূন্য থেকে। আবার ফিরেও যাবে শূন্যে। যেখান থেকে এটি এসেছে। </w:t>
+      </w:r>
+    </w:p>
+    <w:p>
+      <w:pPr>
+        <w:pStyle w:val="Normal"/>
+        <w:widowControl/>
+        <w:bidi w:val="0"/>
+        <w:ind w:hanging="0" w:start="0" w:end="0"/>
+        <w:jc w:val="start"/>
+        <w:rPr>
+          <w:rFonts w:ascii="SolaimanLipi" w:hAnsi="SolaimanLipi" w:cs="SolaimanLipi"/>
+          <w:sz w:val="24"/>
+          <w:szCs w:val="24"/>
+        </w:rPr>
+      </w:pPr>
+      <w:r>
+        <w:rPr/>
+      </w:r>
+    </w:p>
+    <w:p>
+      <w:pPr>
+        <w:pStyle w:val="Normal"/>
+        <w:widowControl/>
+        <w:bidi w:val="0"/>
+        <w:ind w:hanging="0" w:start="0" w:end="0"/>
+        <w:jc w:val="start"/>
+        <w:rPr/>
+      </w:pPr>
+      <w:r>
+        <w:rPr>
+          <w:rFonts w:ascii="SolaimanLipi" w:hAnsi="SolaimanLipi" w:cs="SolaimanLipi"/>
+          <w:sz w:val="24"/>
+          <w:sz w:val="24"/>
+          <w:szCs w:val="24"/>
+        </w:rPr>
+        <w:t xml:space="preserve">শূন্য দিয়েই শুরু ও শেষ মহাবিশ্বের।    </w:t>
       </w:r>
     </w:p>
     <w:sectPr>

</xml_diff>